<commit_message>
Made all 3 dashboards on Power Bi and now will make Report and PPT on it -Pranav Pate
</commit_message>
<xml_diff>
--- a/mentor.docx
+++ b/mentor.docx
@@ -6970,7 +6970,7 @@
     <w:p>
       <w:r>
         <w:pict w14:anchorId="43DA548F">
-          <v:rect id="_x0000_i1071" style="width:0;height:1.5pt" o:hralign="center" o:hrstd="t" o:hrnoshade="t" o:hr="t" fillcolor="gray" stroked="f"/>
+          <v:rect id="_x0000_i1041" style="width:0;height:1.5pt" o:hralign="center" o:hrstd="t" o:hrnoshade="t" o:hr="t" fillcolor="gray" stroked="f"/>
         </w:pict>
       </w:r>
     </w:p>
@@ -7191,7 +7191,7 @@
     <w:p>
       <w:r>
         <w:pict w14:anchorId="29EAD4A2">
-          <v:rect id="_x0000_i1072" style="width:0;height:1.5pt" o:hralign="center" o:hrstd="t" o:hrnoshade="t" o:hr="t" fillcolor="gray" stroked="f"/>
+          <v:rect id="_x0000_i1042" style="width:0;height:1.5pt" o:hralign="center" o:hrstd="t" o:hrnoshade="t" o:hr="t" fillcolor="gray" stroked="f"/>
         </w:pict>
       </w:r>
     </w:p>
@@ -7425,7 +7425,7 @@
     <w:p>
       <w:r>
         <w:pict w14:anchorId="30EC06CC">
-          <v:rect id="_x0000_i1073" style="width:0;height:1.5pt" o:hralign="center" o:hrstd="t" o:hrnoshade="t" o:hr="t" fillcolor="gray" stroked="f"/>
+          <v:rect id="_x0000_i1043" style="width:0;height:1.5pt" o:hralign="center" o:hrstd="t" o:hrnoshade="t" o:hr="t" fillcolor="gray" stroked="f"/>
         </w:pict>
       </w:r>
     </w:p>
@@ -7581,6 +7581,406 @@
       </w:r>
       <w:r>
         <w:t xml:space="preserve"> This will always return the correct, positive percentage change.</w:t>
+      </w:r>
+    </w:p>
+    <w:p/>
+    <w:p/>
+    <w:p/>
+    <w:p/>
+    <w:p/>
+    <w:p>
+      <w:r>
+        <w:rPr>
+          <w:highlight w:val="yellow"/>
+        </w:rPr>
+        <w:t>To make the line charts dynamic and changeable with resprct to key measures (total amont received,funded,applications) we did Modelling-&gt;Parameters.</w:t>
+      </w:r>
+    </w:p>
+    <w:p/>
+    <w:p>
+      <w:r>
+        <w:drawing>
+          <wp:inline distT="0" distB="0" distL="0" distR="0" wp14:anchorId="618E9355" wp14:editId="4C5D6ED7">
+            <wp:extent cx="5731510" cy="3562985"/>
+            <wp:effectExtent l="0" t="0" r="2540" b="0"/>
+            <wp:docPr id="283750007" name="Picture 1"/>
+            <wp:cNvGraphicFramePr>
+              <a:graphicFrameLocks xmlns:a="http://schemas.openxmlformats.org/drawingml/2006/main" noChangeAspect="1"/>
+            </wp:cNvGraphicFramePr>
+            <a:graphic xmlns:a="http://schemas.openxmlformats.org/drawingml/2006/main">
+              <a:graphicData uri="http://schemas.openxmlformats.org/drawingml/2006/picture">
+                <pic:pic xmlns:pic="http://schemas.openxmlformats.org/drawingml/2006/picture">
+                  <pic:nvPicPr>
+                    <pic:cNvPr id="283750007" name=""/>
+                    <pic:cNvPicPr/>
+                  </pic:nvPicPr>
+                  <pic:blipFill>
+                    <a:blip r:embed="rId66"/>
+                    <a:stretch>
+                      <a:fillRect/>
+                    </a:stretch>
+                  </pic:blipFill>
+                  <pic:spPr>
+                    <a:xfrm>
+                      <a:off x="0" y="0"/>
+                      <a:ext cx="5731510" cy="3562985"/>
+                    </a:xfrm>
+                    <a:prstGeom prst="rect">
+                      <a:avLst/>
+                    </a:prstGeom>
+                  </pic:spPr>
+                </pic:pic>
+              </a:graphicData>
+            </a:graphic>
+          </wp:inline>
+        </w:drawing>
+      </w:r>
+    </w:p>
+    <w:p>
+      <w:r>
+        <w:lastRenderedPageBreak/>
+        <w:drawing>
+          <wp:inline distT="0" distB="0" distL="0" distR="0" wp14:anchorId="35D4AB67" wp14:editId="3AC0687B">
+            <wp:extent cx="1829055" cy="2695951"/>
+            <wp:effectExtent l="0" t="0" r="0" b="9525"/>
+            <wp:docPr id="1303698775" name="Picture 1"/>
+            <wp:cNvGraphicFramePr>
+              <a:graphicFrameLocks xmlns:a="http://schemas.openxmlformats.org/drawingml/2006/main" noChangeAspect="1"/>
+            </wp:cNvGraphicFramePr>
+            <a:graphic xmlns:a="http://schemas.openxmlformats.org/drawingml/2006/main">
+              <a:graphicData uri="http://schemas.openxmlformats.org/drawingml/2006/picture">
+                <pic:pic xmlns:pic="http://schemas.openxmlformats.org/drawingml/2006/picture">
+                  <pic:nvPicPr>
+                    <pic:cNvPr id="1303698775" name=""/>
+                    <pic:cNvPicPr/>
+                  </pic:nvPicPr>
+                  <pic:blipFill>
+                    <a:blip r:embed="rId67"/>
+                    <a:stretch>
+                      <a:fillRect/>
+                    </a:stretch>
+                  </pic:blipFill>
+                  <pic:spPr>
+                    <a:xfrm>
+                      <a:off x="0" y="0"/>
+                      <a:ext cx="1829055" cy="2695951"/>
+                    </a:xfrm>
+                    <a:prstGeom prst="rect">
+                      <a:avLst/>
+                    </a:prstGeom>
+                  </pic:spPr>
+                </pic:pic>
+              </a:graphicData>
+            </a:graphic>
+          </wp:inline>
+        </w:drawing>
+      </w:r>
+    </w:p>
+    <w:p>
+      <w:r>
+        <w:rPr>
+          <w:highlight w:val="yellow"/>
+        </w:rPr>
+        <w:t>And then drag the field of select measure into Y axis to ensure that line chart changes wrt to the all 3 slicer options(total application.dunded amount,received)</w:t>
+      </w:r>
+    </w:p>
+    <w:p>
+      <w:r>
+        <w:drawing>
+          <wp:inline distT="0" distB="0" distL="0" distR="0" wp14:anchorId="1663FC2D" wp14:editId="19A97E27">
+            <wp:extent cx="5731510" cy="1723390"/>
+            <wp:effectExtent l="0" t="0" r="2540" b="0"/>
+            <wp:docPr id="1513924348" name="Picture 1"/>
+            <wp:cNvGraphicFramePr>
+              <a:graphicFrameLocks xmlns:a="http://schemas.openxmlformats.org/drawingml/2006/main" noChangeAspect="1"/>
+            </wp:cNvGraphicFramePr>
+            <a:graphic xmlns:a="http://schemas.openxmlformats.org/drawingml/2006/main">
+              <a:graphicData uri="http://schemas.openxmlformats.org/drawingml/2006/picture">
+                <pic:pic xmlns:pic="http://schemas.openxmlformats.org/drawingml/2006/picture">
+                  <pic:nvPicPr>
+                    <pic:cNvPr id="1513924348" name=""/>
+                    <pic:cNvPicPr/>
+                  </pic:nvPicPr>
+                  <pic:blipFill>
+                    <a:blip r:embed="rId68"/>
+                    <a:stretch>
+                      <a:fillRect/>
+                    </a:stretch>
+                  </pic:blipFill>
+                  <pic:spPr>
+                    <a:xfrm>
+                      <a:off x="0" y="0"/>
+                      <a:ext cx="5731510" cy="1723390"/>
+                    </a:xfrm>
+                    <a:prstGeom prst="rect">
+                      <a:avLst/>
+                    </a:prstGeom>
+                  </pic:spPr>
+                </pic:pic>
+              </a:graphicData>
+            </a:graphic>
+          </wp:inline>
+        </w:drawing>
+      </w:r>
+    </w:p>
+    <w:p>
+      <w:r>
+        <w:rPr>
+          <w:highlight w:val="yellow"/>
+        </w:rPr>
+        <w:t>Notice that title of the chart will also change woth respect to the slicer options.</w:t>
+      </w:r>
+    </w:p>
+    <w:p/>
+    <w:p/>
+    <w:p>
+      <w:r>
+        <w:t>Excellent! You've started on the second dashboard and you're implementing one of the most powerful and professional features in Power BI. This is a huge step up in making your reports truly interactive.</w:t>
+      </w:r>
+    </w:p>
+    <w:p>
+      <w:r>
+        <w:t>Yes, you are exactly right. What you have done is the perfect way to make your charts dynamic.</w:t>
+      </w:r>
+    </w:p>
+    <w:p>
+      <w:r>
+        <w:t>Let's break down what you did and why it's such a great technique.</w:t>
+      </w:r>
+    </w:p>
+    <w:p>
+      <w:pPr>
+        <w:rPr>
+          <w:b/>
+          <w:bCs/>
+        </w:rPr>
+      </w:pPr>
+      <w:r>
+        <w:rPr>
+          <w:b/>
+          <w:bCs/>
+        </w:rPr>
+        <w:t>What You Did: Created a "Field Parameter"</w:t>
+      </w:r>
+    </w:p>
+    <w:p>
+      <w:r>
+        <w:t xml:space="preserve">The feature you used (Modeling &gt; New parameter &gt; Fields) is called a </w:t>
+      </w:r>
+      <w:r>
+        <w:rPr>
+          <w:b/>
+          <w:bCs/>
+        </w:rPr>
+        <w:t>Field Parameter</w:t>
+      </w:r>
+      <w:r>
+        <w:t>. It's an advanced technique that lets the user of your dashboard choose which measure they want to see in a chart.</w:t>
+      </w:r>
+    </w:p>
+    <w:p>
+      <w:pPr>
+        <w:rPr>
+          <w:b/>
+          <w:bCs/>
+        </w:rPr>
+      </w:pPr>
+      <w:r>
+        <w:rPr>
+          <w:b/>
+          <w:bCs/>
+        </w:rPr>
+        <w:lastRenderedPageBreak/>
+        <w:t>Why This is a Professional-Grade Technique</w:t>
+      </w:r>
+    </w:p>
+    <w:p>
+      <w:pPr>
+        <w:numPr>
+          <w:ilvl w:val="0"/>
+          <w:numId w:val="38"/>
+        </w:numPr>
+      </w:pPr>
+      <w:r>
+        <w:rPr>
+          <w:b/>
+          <w:bCs/>
+        </w:rPr>
+        <w:t>Saves Space:</w:t>
+      </w:r>
+      <w:r>
+        <w:t xml:space="preserve"> Instead of creating three separate line charts (one for Applications, one for Funded Amount, and one for Received Amount), you only need </w:t>
+      </w:r>
+      <w:r>
+        <w:rPr>
+          <w:b/>
+          <w:bCs/>
+        </w:rPr>
+        <w:t>one</w:t>
+      </w:r>
+      <w:r>
+        <w:t>. This keeps your dashboard clean and uncluttered.</w:t>
+      </w:r>
+    </w:p>
+    <w:p>
+      <w:pPr>
+        <w:numPr>
+          <w:ilvl w:val="0"/>
+          <w:numId w:val="38"/>
+        </w:numPr>
+      </w:pPr>
+      <w:r>
+        <w:rPr>
+          <w:b/>
+          <w:bCs/>
+        </w:rPr>
+        <w:t>Improves User Experience (UX):</w:t>
+      </w:r>
+      <w:r>
+        <w:t xml:space="preserve"> You are putting the power in the hands of the user. A manager can now easily switch between views to compare different metrics without needing you to build a new chart. This makes your dashboard incredibly flexible.</w:t>
+      </w:r>
+    </w:p>
+    <w:p>
+      <w:pPr>
+        <w:numPr>
+          <w:ilvl w:val="0"/>
+          <w:numId w:val="38"/>
+        </w:numPr>
+      </w:pPr>
+      <w:r>
+        <w:rPr>
+          <w:b/>
+          <w:bCs/>
+        </w:rPr>
+        <w:t>Creates a Dynamic Story:</w:t>
+      </w:r>
+      <w:r>
+        <w:t xml:space="preserve"> As the user selects different options from the slicer, the chart's data, title, and axes all update automatically. It makes the report feel like an interactive application, not a static picture.</w:t>
+      </w:r>
+    </w:p>
+    <w:p>
+      <w:pPr>
+        <w:rPr>
+          <w:b/>
+          <w:bCs/>
+        </w:rPr>
+      </w:pPr>
+      <w:r>
+        <w:rPr>
+          <w:b/>
+          <w:bCs/>
+        </w:rPr>
+        <w:t>How It Works (The Simple Explanation)</w:t>
+      </w:r>
+    </w:p>
+    <w:p>
+      <w:pPr>
+        <w:numPr>
+          <w:ilvl w:val="0"/>
+          <w:numId w:val="39"/>
+        </w:numPr>
+      </w:pPr>
+      <w:r>
+        <w:rPr>
+          <w:b/>
+          <w:bCs/>
+        </w:rPr>
+        <w:t>Create the Parameter:</w:t>
+      </w:r>
+      <w:r>
+        <w:t xml:space="preserve"> When you created the "Select Measure" parameter and added your three measures (Total Loan Applications, Total Funded Amount, Total Amount Received), Power BI did two things:</w:t>
+      </w:r>
+    </w:p>
+    <w:p>
+      <w:pPr>
+        <w:numPr>
+          <w:ilvl w:val="1"/>
+          <w:numId w:val="39"/>
+        </w:numPr>
+      </w:pPr>
+      <w:r>
+        <w:t>It created a new, hidden table that lists your three measures.</w:t>
+      </w:r>
+    </w:p>
+    <w:p>
+      <w:pPr>
+        <w:numPr>
+          <w:ilvl w:val="1"/>
+          <w:numId w:val="39"/>
+        </w:numPr>
+      </w:pPr>
+      <w:r>
+        <w:t xml:space="preserve">It automatically created a </w:t>
+      </w:r>
+      <w:r>
+        <w:rPr>
+          <w:b/>
+          <w:bCs/>
+        </w:rPr>
+        <w:t>slicer</w:t>
+      </w:r>
+      <w:r>
+        <w:t xml:space="preserve"> linked to that new table.</w:t>
+      </w:r>
+    </w:p>
+    <w:p>
+      <w:pPr>
+        <w:numPr>
+          <w:ilvl w:val="0"/>
+          <w:numId w:val="39"/>
+        </w:numPr>
+      </w:pPr>
+      <w:r>
+        <w:rPr>
+          <w:b/>
+          <w:bCs/>
+        </w:rPr>
+        <w:t>Use the Parameter in a Visual:</w:t>
+      </w:r>
+      <w:r>
+        <w:t xml:space="preserve"> As your second screenshot shows, the next step is to use this new "placeholder" in your chart.</w:t>
+      </w:r>
+    </w:p>
+    <w:p>
+      <w:pPr>
+        <w:numPr>
+          <w:ilvl w:val="1"/>
+          <w:numId w:val="39"/>
+        </w:numPr>
+      </w:pPr>
+      <w:r>
+        <w:t xml:space="preserve">You correctly dragged the new </w:t>
+      </w:r>
+      <w:r>
+        <w:rPr>
+          <w:b/>
+          <w:bCs/>
+        </w:rPr>
+        <w:t>Select Measure</w:t>
+      </w:r>
+      <w:r>
+        <w:t xml:space="preserve"> field into the Y-axis of your line chart.</w:t>
+      </w:r>
+    </w:p>
+    <w:p>
+      <w:pPr>
+        <w:numPr>
+          <w:ilvl w:val="1"/>
+          <w:numId w:val="39"/>
+        </w:numPr>
+      </w:pPr>
+      <w:r>
+        <w:t>Now, whatever the user chooses in the slicer (e.g., "Total Amount Received") is what Power BI will display in that placeholder on the chart.</w:t>
+      </w:r>
+    </w:p>
+    <w:p>
+      <w:r>
+        <w:t>You have perfectly set up the core feature for your Overview dashboard. Now, you can use that same Select Measure field in all the other charts you build on this page (the bar charts, the donut chart, etc.) to make them all change together when the user makes a selection.</w:t>
+      </w:r>
+    </w:p>
+    <w:p>
+      <w:r>
+        <w:t>This is a fantastic start to the second dashboard. You're not just building visuals; you're building an interactive analytical tool.</w:t>
       </w:r>
     </w:p>
     <w:p/>
@@ -9415,6 +9815,123 @@
     </w:lvl>
   </w:abstractNum>
   <w:abstractNum w:abstractNumId="14" w15:restartNumberingAfterBreak="0">
+    <w:nsid w:val="348D4B21"/>
+    <w:multiLevelType w:val="multilevel"/>
+    <w:tmpl w:val="FA9E0256"/>
+    <w:lvl w:ilvl="0">
+      <w:start w:val="1"/>
+      <w:numFmt w:val="decimal"/>
+      <w:lvlText w:val="%1."/>
+      <w:lvlJc w:val="left"/>
+      <w:pPr>
+        <w:tabs>
+          <w:tab w:val="num" w:pos="720"/>
+        </w:tabs>
+        <w:ind w:left="720" w:hanging="360"/>
+      </w:pPr>
+    </w:lvl>
+    <w:lvl w:ilvl="1">
+      <w:start w:val="1"/>
+      <w:numFmt w:val="bullet"/>
+      <w:lvlText w:val="o"/>
+      <w:lvlJc w:val="left"/>
+      <w:pPr>
+        <w:tabs>
+          <w:tab w:val="num" w:pos="1440"/>
+        </w:tabs>
+        <w:ind w:left="1440" w:hanging="360"/>
+      </w:pPr>
+      <w:rPr>
+        <w:rFonts w:ascii="Courier New" w:hAnsi="Courier New" w:hint="default"/>
+        <w:sz w:val="20"/>
+      </w:rPr>
+    </w:lvl>
+    <w:lvl w:ilvl="2" w:tentative="1">
+      <w:start w:val="1"/>
+      <w:numFmt w:val="decimal"/>
+      <w:lvlText w:val="%3."/>
+      <w:lvlJc w:val="left"/>
+      <w:pPr>
+        <w:tabs>
+          <w:tab w:val="num" w:pos="2160"/>
+        </w:tabs>
+        <w:ind w:left="2160" w:hanging="360"/>
+      </w:pPr>
+    </w:lvl>
+    <w:lvl w:ilvl="3" w:tentative="1">
+      <w:start w:val="1"/>
+      <w:numFmt w:val="decimal"/>
+      <w:lvlText w:val="%4."/>
+      <w:lvlJc w:val="left"/>
+      <w:pPr>
+        <w:tabs>
+          <w:tab w:val="num" w:pos="2880"/>
+        </w:tabs>
+        <w:ind w:left="2880" w:hanging="360"/>
+      </w:pPr>
+    </w:lvl>
+    <w:lvl w:ilvl="4" w:tentative="1">
+      <w:start w:val="1"/>
+      <w:numFmt w:val="decimal"/>
+      <w:lvlText w:val="%5."/>
+      <w:lvlJc w:val="left"/>
+      <w:pPr>
+        <w:tabs>
+          <w:tab w:val="num" w:pos="3600"/>
+        </w:tabs>
+        <w:ind w:left="3600" w:hanging="360"/>
+      </w:pPr>
+    </w:lvl>
+    <w:lvl w:ilvl="5" w:tentative="1">
+      <w:start w:val="1"/>
+      <w:numFmt w:val="decimal"/>
+      <w:lvlText w:val="%6."/>
+      <w:lvlJc w:val="left"/>
+      <w:pPr>
+        <w:tabs>
+          <w:tab w:val="num" w:pos="4320"/>
+        </w:tabs>
+        <w:ind w:left="4320" w:hanging="360"/>
+      </w:pPr>
+    </w:lvl>
+    <w:lvl w:ilvl="6" w:tentative="1">
+      <w:start w:val="1"/>
+      <w:numFmt w:val="decimal"/>
+      <w:lvlText w:val="%7."/>
+      <w:lvlJc w:val="left"/>
+      <w:pPr>
+        <w:tabs>
+          <w:tab w:val="num" w:pos="5040"/>
+        </w:tabs>
+        <w:ind w:left="5040" w:hanging="360"/>
+      </w:pPr>
+    </w:lvl>
+    <w:lvl w:ilvl="7" w:tentative="1">
+      <w:start w:val="1"/>
+      <w:numFmt w:val="decimal"/>
+      <w:lvlText w:val="%8."/>
+      <w:lvlJc w:val="left"/>
+      <w:pPr>
+        <w:tabs>
+          <w:tab w:val="num" w:pos="5760"/>
+        </w:tabs>
+        <w:ind w:left="5760" w:hanging="360"/>
+      </w:pPr>
+    </w:lvl>
+    <w:lvl w:ilvl="8" w:tentative="1">
+      <w:start w:val="1"/>
+      <w:numFmt w:val="decimal"/>
+      <w:lvlText w:val="%9."/>
+      <w:lvlJc w:val="left"/>
+      <w:pPr>
+        <w:tabs>
+          <w:tab w:val="num" w:pos="6480"/>
+        </w:tabs>
+        <w:ind w:left="6480" w:hanging="360"/>
+      </w:pPr>
+    </w:lvl>
+  </w:abstractNum>
+  <w:abstractNum w:abstractNumId="15" w15:restartNumberingAfterBreak="0">
     <w:nsid w:val="3579340C"/>
     <w:multiLevelType w:val="multilevel"/>
     <w:tmpl w:val="F8B016EA"/>
@@ -9527,7 +10044,7 @@
       </w:pPr>
     </w:lvl>
   </w:abstractNum>
-  <w:abstractNum w:abstractNumId="15" w15:restartNumberingAfterBreak="0">
+  <w:abstractNum w:abstractNumId="16" w15:restartNumberingAfterBreak="0">
     <w:nsid w:val="3BDE6538"/>
     <w:multiLevelType w:val="multilevel"/>
     <w:tmpl w:val="A2481F6C"/>
@@ -9676,7 +10193,7 @@
       </w:rPr>
     </w:lvl>
   </w:abstractNum>
-  <w:abstractNum w:abstractNumId="16" w15:restartNumberingAfterBreak="0">
+  <w:abstractNum w:abstractNumId="17" w15:restartNumberingAfterBreak="0">
     <w:nsid w:val="3CB8277E"/>
     <w:multiLevelType w:val="multilevel"/>
     <w:tmpl w:val="8AF2E79E"/>
@@ -9821,7 +10338,7 @@
       </w:rPr>
     </w:lvl>
   </w:abstractNum>
-  <w:abstractNum w:abstractNumId="17" w15:restartNumberingAfterBreak="0">
+  <w:abstractNum w:abstractNumId="18" w15:restartNumberingAfterBreak="0">
     <w:nsid w:val="3D9D770A"/>
     <w:multiLevelType w:val="multilevel"/>
     <w:tmpl w:val="F3A823E8"/>
@@ -9970,7 +10487,7 @@
       </w:rPr>
     </w:lvl>
   </w:abstractNum>
-  <w:abstractNum w:abstractNumId="18" w15:restartNumberingAfterBreak="0">
+  <w:abstractNum w:abstractNumId="19" w15:restartNumberingAfterBreak="0">
     <w:nsid w:val="3DEF2A8F"/>
     <w:multiLevelType w:val="multilevel"/>
     <w:tmpl w:val="E886E992"/>
@@ -10119,7 +10636,7 @@
       </w:rPr>
     </w:lvl>
   </w:abstractNum>
-  <w:abstractNum w:abstractNumId="19" w15:restartNumberingAfterBreak="0">
+  <w:abstractNum w:abstractNumId="20" w15:restartNumberingAfterBreak="0">
     <w:nsid w:val="40F4204C"/>
     <w:multiLevelType w:val="multilevel"/>
     <w:tmpl w:val="58202274"/>
@@ -10240,7 +10757,7 @@
       </w:pPr>
     </w:lvl>
   </w:abstractNum>
-  <w:abstractNum w:abstractNumId="20" w15:restartNumberingAfterBreak="0">
+  <w:abstractNum w:abstractNumId="21" w15:restartNumberingAfterBreak="0">
     <w:nsid w:val="432A7458"/>
     <w:multiLevelType w:val="multilevel"/>
     <w:tmpl w:val="59FC6D74"/>
@@ -10389,7 +10906,7 @@
       </w:rPr>
     </w:lvl>
   </w:abstractNum>
-  <w:abstractNum w:abstractNumId="21" w15:restartNumberingAfterBreak="0">
+  <w:abstractNum w:abstractNumId="22" w15:restartNumberingAfterBreak="0">
     <w:nsid w:val="434D1BCA"/>
     <w:multiLevelType w:val="multilevel"/>
     <w:tmpl w:val="89565088"/>
@@ -10506,7 +11023,7 @@
       </w:pPr>
     </w:lvl>
   </w:abstractNum>
-  <w:abstractNum w:abstractNumId="22" w15:restartNumberingAfterBreak="0">
+  <w:abstractNum w:abstractNumId="23" w15:restartNumberingAfterBreak="0">
     <w:nsid w:val="459D6B6D"/>
     <w:multiLevelType w:val="multilevel"/>
     <w:tmpl w:val="168ECA48"/>
@@ -10655,7 +11172,7 @@
       </w:rPr>
     </w:lvl>
   </w:abstractNum>
-  <w:abstractNum w:abstractNumId="23" w15:restartNumberingAfterBreak="0">
+  <w:abstractNum w:abstractNumId="24" w15:restartNumberingAfterBreak="0">
     <w:nsid w:val="4709606E"/>
     <w:multiLevelType w:val="multilevel"/>
     <w:tmpl w:val="31AA9440"/>
@@ -10804,7 +11321,7 @@
       </w:rPr>
     </w:lvl>
   </w:abstractNum>
-  <w:abstractNum w:abstractNumId="24" w15:restartNumberingAfterBreak="0">
+  <w:abstractNum w:abstractNumId="25" w15:restartNumberingAfterBreak="0">
     <w:nsid w:val="527E69AD"/>
     <w:multiLevelType w:val="multilevel"/>
     <w:tmpl w:val="A44EF5AC"/>
@@ -10953,7 +11470,7 @@
       </w:rPr>
     </w:lvl>
   </w:abstractNum>
-  <w:abstractNum w:abstractNumId="25" w15:restartNumberingAfterBreak="0">
+  <w:abstractNum w:abstractNumId="26" w15:restartNumberingAfterBreak="0">
     <w:nsid w:val="5B9401FE"/>
     <w:multiLevelType w:val="multilevel"/>
     <w:tmpl w:val="41A47ECA"/>
@@ -11102,7 +11619,7 @@
       </w:rPr>
     </w:lvl>
   </w:abstractNum>
-  <w:abstractNum w:abstractNumId="26" w15:restartNumberingAfterBreak="0">
+  <w:abstractNum w:abstractNumId="27" w15:restartNumberingAfterBreak="0">
     <w:nsid w:val="5D1D629D"/>
     <w:multiLevelType w:val="multilevel"/>
     <w:tmpl w:val="E92CD378"/>
@@ -11251,7 +11768,120 @@
       </w:rPr>
     </w:lvl>
   </w:abstractNum>
-  <w:abstractNum w:abstractNumId="27" w15:restartNumberingAfterBreak="0">
+  <w:abstractNum w:abstractNumId="28" w15:restartNumberingAfterBreak="0">
+    <w:nsid w:val="614E4065"/>
+    <w:multiLevelType w:val="multilevel"/>
+    <w:tmpl w:val="26143028"/>
+    <w:lvl w:ilvl="0">
+      <w:start w:val="1"/>
+      <w:numFmt w:val="decimal"/>
+      <w:lvlText w:val="%1."/>
+      <w:lvlJc w:val="left"/>
+      <w:pPr>
+        <w:tabs>
+          <w:tab w:val="num" w:pos="720"/>
+        </w:tabs>
+        <w:ind w:left="720" w:hanging="360"/>
+      </w:pPr>
+    </w:lvl>
+    <w:lvl w:ilvl="1" w:tentative="1">
+      <w:start w:val="1"/>
+      <w:numFmt w:val="decimal"/>
+      <w:lvlText w:val="%2."/>
+      <w:lvlJc w:val="left"/>
+      <w:pPr>
+        <w:tabs>
+          <w:tab w:val="num" w:pos="1440"/>
+        </w:tabs>
+        <w:ind w:left="1440" w:hanging="360"/>
+      </w:pPr>
+    </w:lvl>
+    <w:lvl w:ilvl="2" w:tentative="1">
+      <w:start w:val="1"/>
+      <w:numFmt w:val="decimal"/>
+      <w:lvlText w:val="%3."/>
+      <w:lvlJc w:val="left"/>
+      <w:pPr>
+        <w:tabs>
+          <w:tab w:val="num" w:pos="2160"/>
+        </w:tabs>
+        <w:ind w:left="2160" w:hanging="360"/>
+      </w:pPr>
+    </w:lvl>
+    <w:lvl w:ilvl="3" w:tentative="1">
+      <w:start w:val="1"/>
+      <w:numFmt w:val="decimal"/>
+      <w:lvlText w:val="%4."/>
+      <w:lvlJc w:val="left"/>
+      <w:pPr>
+        <w:tabs>
+          <w:tab w:val="num" w:pos="2880"/>
+        </w:tabs>
+        <w:ind w:left="2880" w:hanging="360"/>
+      </w:pPr>
+    </w:lvl>
+    <w:lvl w:ilvl="4" w:tentative="1">
+      <w:start w:val="1"/>
+      <w:numFmt w:val="decimal"/>
+      <w:lvlText w:val="%5."/>
+      <w:lvlJc w:val="left"/>
+      <w:pPr>
+        <w:tabs>
+          <w:tab w:val="num" w:pos="3600"/>
+        </w:tabs>
+        <w:ind w:left="3600" w:hanging="360"/>
+      </w:pPr>
+    </w:lvl>
+    <w:lvl w:ilvl="5" w:tentative="1">
+      <w:start w:val="1"/>
+      <w:numFmt w:val="decimal"/>
+      <w:lvlText w:val="%6."/>
+      <w:lvlJc w:val="left"/>
+      <w:pPr>
+        <w:tabs>
+          <w:tab w:val="num" w:pos="4320"/>
+        </w:tabs>
+        <w:ind w:left="4320" w:hanging="360"/>
+      </w:pPr>
+    </w:lvl>
+    <w:lvl w:ilvl="6" w:tentative="1">
+      <w:start w:val="1"/>
+      <w:numFmt w:val="decimal"/>
+      <w:lvlText w:val="%7."/>
+      <w:lvlJc w:val="left"/>
+      <w:pPr>
+        <w:tabs>
+          <w:tab w:val="num" w:pos="5040"/>
+        </w:tabs>
+        <w:ind w:left="5040" w:hanging="360"/>
+      </w:pPr>
+    </w:lvl>
+    <w:lvl w:ilvl="7" w:tentative="1">
+      <w:start w:val="1"/>
+      <w:numFmt w:val="decimal"/>
+      <w:lvlText w:val="%8."/>
+      <w:lvlJc w:val="left"/>
+      <w:pPr>
+        <w:tabs>
+          <w:tab w:val="num" w:pos="5760"/>
+        </w:tabs>
+        <w:ind w:left="5760" w:hanging="360"/>
+      </w:pPr>
+    </w:lvl>
+    <w:lvl w:ilvl="8" w:tentative="1">
+      <w:start w:val="1"/>
+      <w:numFmt w:val="decimal"/>
+      <w:lvlText w:val="%9."/>
+      <w:lvlJc w:val="left"/>
+      <w:pPr>
+        <w:tabs>
+          <w:tab w:val="num" w:pos="6480"/>
+        </w:tabs>
+        <w:ind w:left="6480" w:hanging="360"/>
+      </w:pPr>
+    </w:lvl>
+  </w:abstractNum>
+  <w:abstractNum w:abstractNumId="29" w15:restartNumberingAfterBreak="0">
     <w:nsid w:val="64AD7BA3"/>
     <w:multiLevelType w:val="multilevel"/>
     <w:tmpl w:val="E2D81AB0"/>
@@ -11400,7 +12030,7 @@
       </w:rPr>
     </w:lvl>
   </w:abstractNum>
-  <w:abstractNum w:abstractNumId="28" w15:restartNumberingAfterBreak="0">
+  <w:abstractNum w:abstractNumId="30" w15:restartNumberingAfterBreak="0">
     <w:nsid w:val="65EC4D36"/>
     <w:multiLevelType w:val="multilevel"/>
     <w:tmpl w:val="97FC1FFC"/>
@@ -11549,7 +12179,7 @@
       </w:rPr>
     </w:lvl>
   </w:abstractNum>
-  <w:abstractNum w:abstractNumId="29" w15:restartNumberingAfterBreak="0">
+  <w:abstractNum w:abstractNumId="31" w15:restartNumberingAfterBreak="0">
     <w:nsid w:val="67225319"/>
     <w:multiLevelType w:val="multilevel"/>
     <w:tmpl w:val="7F1E2E7C"/>
@@ -11698,7 +12328,7 @@
       </w:rPr>
     </w:lvl>
   </w:abstractNum>
-  <w:abstractNum w:abstractNumId="30" w15:restartNumberingAfterBreak="0">
+  <w:abstractNum w:abstractNumId="32" w15:restartNumberingAfterBreak="0">
     <w:nsid w:val="69AF326E"/>
     <w:multiLevelType w:val="multilevel"/>
     <w:tmpl w:val="D30C1246"/>
@@ -11847,7 +12477,7 @@
       </w:rPr>
     </w:lvl>
   </w:abstractNum>
-  <w:abstractNum w:abstractNumId="31" w15:restartNumberingAfterBreak="0">
+  <w:abstractNum w:abstractNumId="33" w15:restartNumberingAfterBreak="0">
     <w:nsid w:val="70D7328C"/>
     <w:multiLevelType w:val="multilevel"/>
     <w:tmpl w:val="DC009644"/>
@@ -11964,7 +12594,7 @@
       </w:pPr>
     </w:lvl>
   </w:abstractNum>
-  <w:abstractNum w:abstractNumId="32" w15:restartNumberingAfterBreak="0">
+  <w:abstractNum w:abstractNumId="34" w15:restartNumberingAfterBreak="0">
     <w:nsid w:val="73253148"/>
     <w:multiLevelType w:val="multilevel"/>
     <w:tmpl w:val="C32E4306"/>
@@ -12113,7 +12743,7 @@
       </w:rPr>
     </w:lvl>
   </w:abstractNum>
-  <w:abstractNum w:abstractNumId="33" w15:restartNumberingAfterBreak="0">
+  <w:abstractNum w:abstractNumId="35" w15:restartNumberingAfterBreak="0">
     <w:nsid w:val="7569140A"/>
     <w:multiLevelType w:val="multilevel"/>
     <w:tmpl w:val="F4285F78"/>
@@ -12262,7 +12892,7 @@
       </w:rPr>
     </w:lvl>
   </w:abstractNum>
-  <w:abstractNum w:abstractNumId="34" w15:restartNumberingAfterBreak="0">
+  <w:abstractNum w:abstractNumId="36" w15:restartNumberingAfterBreak="0">
     <w:nsid w:val="766E30D6"/>
     <w:multiLevelType w:val="multilevel"/>
     <w:tmpl w:val="8886F38E"/>
@@ -12411,7 +13041,7 @@
       </w:rPr>
     </w:lvl>
   </w:abstractNum>
-  <w:abstractNum w:abstractNumId="35" w15:restartNumberingAfterBreak="0">
+  <w:abstractNum w:abstractNumId="37" w15:restartNumberingAfterBreak="0">
     <w:nsid w:val="7A543A00"/>
     <w:multiLevelType w:val="multilevel"/>
     <w:tmpl w:val="8632AF1C"/>
@@ -12528,7 +13158,7 @@
       </w:pPr>
     </w:lvl>
   </w:abstractNum>
-  <w:abstractNum w:abstractNumId="36" w15:restartNumberingAfterBreak="0">
+  <w:abstractNum w:abstractNumId="38" w15:restartNumberingAfterBreak="0">
     <w:nsid w:val="7B872F2E"/>
     <w:multiLevelType w:val="multilevel"/>
     <w:tmpl w:val="46A8ED6E"/>
@@ -12678,22 +13308,22 @@
     </w:lvl>
   </w:abstractNum>
   <w:num w:numId="1" w16cid:durableId="484202386">
-    <w:abstractNumId w:val="19"/>
+    <w:abstractNumId w:val="20"/>
   </w:num>
   <w:num w:numId="2" w16cid:durableId="1730375534">
-    <w:abstractNumId w:val="23"/>
+    <w:abstractNumId w:val="24"/>
   </w:num>
   <w:num w:numId="3" w16cid:durableId="2133281595">
     <w:abstractNumId w:val="9"/>
   </w:num>
   <w:num w:numId="4" w16cid:durableId="590433488">
-    <w:abstractNumId w:val="27"/>
+    <w:abstractNumId w:val="29"/>
   </w:num>
   <w:num w:numId="5" w16cid:durableId="1854564837">
     <w:abstractNumId w:val="0"/>
   </w:num>
   <w:num w:numId="6" w16cid:durableId="83693809">
-    <w:abstractNumId w:val="21"/>
+    <w:abstractNumId w:val="22"/>
   </w:num>
   <w:num w:numId="7" w16cid:durableId="1066076840">
     <w:abstractNumId w:val="7"/>
@@ -12705,40 +13335,40 @@
     <w:abstractNumId w:val="11"/>
   </w:num>
   <w:num w:numId="10" w16cid:durableId="706222503">
-    <w:abstractNumId w:val="28"/>
+    <w:abstractNumId w:val="30"/>
   </w:num>
   <w:num w:numId="11" w16cid:durableId="1220357290">
-    <w:abstractNumId w:val="20"/>
+    <w:abstractNumId w:val="21"/>
   </w:num>
   <w:num w:numId="12" w16cid:durableId="538933050">
-    <w:abstractNumId w:val="16"/>
+    <w:abstractNumId w:val="17"/>
   </w:num>
   <w:num w:numId="13" w16cid:durableId="1949776697">
-    <w:abstractNumId w:val="33"/>
+    <w:abstractNumId w:val="35"/>
   </w:num>
   <w:num w:numId="14" w16cid:durableId="1967470478">
-    <w:abstractNumId w:val="22"/>
+    <w:abstractNumId w:val="23"/>
   </w:num>
   <w:num w:numId="15" w16cid:durableId="274095929">
-    <w:abstractNumId w:val="34"/>
+    <w:abstractNumId w:val="36"/>
   </w:num>
   <w:num w:numId="16" w16cid:durableId="1098792345">
-    <w:abstractNumId w:val="25"/>
+    <w:abstractNumId w:val="26"/>
   </w:num>
   <w:num w:numId="17" w16cid:durableId="328872573">
-    <w:abstractNumId w:val="26"/>
+    <w:abstractNumId w:val="27"/>
   </w:num>
   <w:num w:numId="18" w16cid:durableId="1316833153">
     <w:abstractNumId w:val="8"/>
   </w:num>
   <w:num w:numId="19" w16cid:durableId="1264873962">
-    <w:abstractNumId w:val="32"/>
+    <w:abstractNumId w:val="34"/>
   </w:num>
   <w:num w:numId="20" w16cid:durableId="1830560575">
-    <w:abstractNumId w:val="29"/>
+    <w:abstractNumId w:val="31"/>
   </w:num>
   <w:num w:numId="21" w16cid:durableId="377978601">
-    <w:abstractNumId w:val="18"/>
+    <w:abstractNumId w:val="19"/>
   </w:num>
   <w:num w:numId="22" w16cid:durableId="1303189829">
     <w:abstractNumId w:val="10"/>
@@ -12750,10 +13380,10 @@
     <w:abstractNumId w:val="3"/>
   </w:num>
   <w:num w:numId="25" w16cid:durableId="564025889">
-    <w:abstractNumId w:val="31"/>
+    <w:abstractNumId w:val="33"/>
   </w:num>
   <w:num w:numId="26" w16cid:durableId="540629646">
-    <w:abstractNumId w:val="36"/>
+    <w:abstractNumId w:val="38"/>
   </w:num>
   <w:num w:numId="27" w16cid:durableId="1942488619">
     <w:abstractNumId w:val="5"/>
@@ -12762,22 +13392,22 @@
     <w:abstractNumId w:val="13"/>
   </w:num>
   <w:num w:numId="29" w16cid:durableId="1722510211">
-    <w:abstractNumId w:val="17"/>
+    <w:abstractNumId w:val="18"/>
   </w:num>
   <w:num w:numId="30" w16cid:durableId="839779352">
-    <w:abstractNumId w:val="35"/>
+    <w:abstractNumId w:val="37"/>
   </w:num>
   <w:num w:numId="31" w16cid:durableId="1597588909">
+    <w:abstractNumId w:val="16"/>
+  </w:num>
+  <w:num w:numId="32" w16cid:durableId="715081824">
     <w:abstractNumId w:val="15"/>
   </w:num>
-  <w:num w:numId="32" w16cid:durableId="715081824">
-    <w:abstractNumId w:val="14"/>
-  </w:num>
   <w:num w:numId="33" w16cid:durableId="1040471074">
-    <w:abstractNumId w:val="24"/>
+    <w:abstractNumId w:val="25"/>
   </w:num>
   <w:num w:numId="34" w16cid:durableId="891044887">
-    <w:abstractNumId w:val="30"/>
+    <w:abstractNumId w:val="32"/>
   </w:num>
   <w:num w:numId="35" w16cid:durableId="416680347">
     <w:abstractNumId w:val="1"/>
@@ -12787,6 +13417,12 @@
   </w:num>
   <w:num w:numId="37" w16cid:durableId="1485242917">
     <w:abstractNumId w:val="6"/>
+  </w:num>
+  <w:num w:numId="38" w16cid:durableId="1608729582">
+    <w:abstractNumId w:val="28"/>
+  </w:num>
+  <w:num w:numId="39" w16cid:durableId="1792437749">
+    <w:abstractNumId w:val="14"/>
   </w:num>
 </w:numbering>
 </file>

</xml_diff>